<commit_message>
materi 3 midle sudah selesai
</commit_message>
<xml_diff>
--- a/Materi Belajar Excel/Midle/(3) Cara Menghitung umur or usia.docx
+++ b/Materi Belajar Excel/Midle/(3) Cara Menghitung umur or usia.docx
@@ -21,88 +21,349 @@
         </w:rPr>
         <w:t>Cara Menghitung umur/usia pake rumus excel</w:t>
       </w:r>
+    </w:p>
+    <w:p>
+      <w:pPr>
+        <w:jc w:val="both"/>
+        <w:rPr>
+          <w:rFonts w:ascii="Times New Roman" w:hAnsi="Times New Roman" w:cs="Times New Roman"/>
+          <w:sz w:val="24"/>
+          <w:szCs w:val="24"/>
+        </w:rPr>
+      </w:pPr>
+    </w:p>
+    <w:p>
+      <w:pPr>
+        <w:jc w:val="both"/>
+        <w:rPr>
+          <w:rFonts w:ascii="Times New Roman" w:hAnsi="Times New Roman" w:cs="Times New Roman"/>
+          <w:sz w:val="24"/>
+          <w:szCs w:val="24"/>
+        </w:rPr>
+      </w:pPr>
+      <w:r>
+        <w:rPr>
+          <w:rFonts w:ascii="Times New Roman" w:hAnsi="Times New Roman" w:cs="Times New Roman"/>
+          <w:sz w:val="24"/>
+          <w:szCs w:val="24"/>
+        </w:rPr>
+        <w:t>Kali ini kita akan mencoba rumus excel yang bisa digunakan untuk menghitung umur atau usia. Misal contoh data nya seperti berikut :</w:t>
+      </w:r>
+    </w:p>
+    <w:p>
+      <w:pPr>
+        <w:jc w:val="both"/>
+        <w:rPr>
+          <w:rFonts w:ascii="Times New Roman" w:hAnsi="Times New Roman" w:cs="Times New Roman"/>
+          <w:sz w:val="24"/>
+          <w:szCs w:val="24"/>
+        </w:rPr>
+      </w:pPr>
+      <w:r>
+        <w:rPr>
+          <w:rFonts w:ascii="Times New Roman" w:hAnsi="Times New Roman" w:cs="Times New Roman"/>
+          <w:sz w:val="24"/>
+          <w:szCs w:val="24"/>
+        </w:rPr>
+        <w:drawing>
+          <wp:inline distT="0" distB="0" distL="0" distR="0" wp14:anchorId="5AF4D22B" wp14:editId="0C61E40E">
+            <wp:extent cx="3677163" cy="1571844"/>
+            <wp:effectExtent l="0" t="0" r="0" b="9525"/>
+            <wp:docPr id="1" name="Picture 1"/>
+            <wp:cNvGraphicFramePr>
+              <a:graphicFrameLocks xmlns:a="http://schemas.openxmlformats.org/drawingml/2006/main" noChangeAspect="1"/>
+            </wp:cNvGraphicFramePr>
+            <a:graphic xmlns:a="http://schemas.openxmlformats.org/drawingml/2006/main">
+              <a:graphicData uri="http://schemas.openxmlformats.org/drawingml/2006/picture">
+                <pic:pic xmlns:pic="http://schemas.openxmlformats.org/drawingml/2006/picture">
+                  <pic:nvPicPr>
+                    <pic:cNvPr id="1" name=""/>
+                    <pic:cNvPicPr/>
+                  </pic:nvPicPr>
+                  <pic:blipFill>
+                    <a:blip r:embed="rId4"/>
+                    <a:stretch>
+                      <a:fillRect/>
+                    </a:stretch>
+                  </pic:blipFill>
+                  <pic:spPr>
+                    <a:xfrm>
+                      <a:off x="0" y="0"/>
+                      <a:ext cx="3677163" cy="1571844"/>
+                    </a:xfrm>
+                    <a:prstGeom prst="rect">
+                      <a:avLst/>
+                    </a:prstGeom>
+                  </pic:spPr>
+                </pic:pic>
+              </a:graphicData>
+            </a:graphic>
+          </wp:inline>
+        </w:drawing>
+      </w:r>
+    </w:p>
+    <w:p>
+      <w:pPr>
+        <w:jc w:val="both"/>
+        <w:rPr>
+          <w:rFonts w:ascii="Times New Roman" w:hAnsi="Times New Roman" w:cs="Times New Roman"/>
+          <w:sz w:val="24"/>
+          <w:szCs w:val="24"/>
+        </w:rPr>
+      </w:pPr>
+      <w:r>
+        <w:rPr>
+          <w:rFonts w:ascii="Times New Roman" w:hAnsi="Times New Roman" w:cs="Times New Roman"/>
+          <w:sz w:val="24"/>
+          <w:szCs w:val="24"/>
+        </w:rPr>
+        <w:t xml:space="preserve">Untuk rumus yang akan di pakai adalah </w:t>
+      </w:r>
+      <w:r>
+        <w:rPr>
+          <w:rFonts w:ascii="Times New Roman" w:hAnsi="Times New Roman" w:cs="Times New Roman"/>
+          <w:b/>
+          <w:sz w:val="24"/>
+          <w:szCs w:val="24"/>
+        </w:rPr>
+        <w:t>datedif</w:t>
+      </w:r>
+      <w:r>
+        <w:rPr>
+          <w:rFonts w:ascii="Times New Roman" w:hAnsi="Times New Roman" w:cs="Times New Roman"/>
+          <w:sz w:val="24"/>
+          <w:szCs w:val="24"/>
+        </w:rPr>
+        <w:t xml:space="preserve">. </w:t>
+      </w:r>
+    </w:p>
+    <w:p>
+      <w:pPr>
+        <w:jc w:val="both"/>
+        <w:rPr>
+          <w:rFonts w:ascii="Times New Roman" w:hAnsi="Times New Roman" w:cs="Times New Roman"/>
+          <w:sz w:val="24"/>
+          <w:szCs w:val="24"/>
+        </w:rPr>
+      </w:pPr>
+      <w:r>
+        <w:rPr>
+          <w:rFonts w:ascii="Times New Roman" w:hAnsi="Times New Roman" w:cs="Times New Roman"/>
+          <w:sz w:val="24"/>
+          <w:szCs w:val="24"/>
+        </w:rPr>
+        <w:drawing>
+          <wp:inline distT="0" distB="0" distL="0" distR="0" wp14:anchorId="7C6B4536" wp14:editId="6F4D3EC3">
+            <wp:extent cx="3486150" cy="1297536"/>
+            <wp:effectExtent l="0" t="0" r="0" b="0"/>
+            <wp:docPr id="2" name="Picture 2"/>
+            <wp:cNvGraphicFramePr>
+              <a:graphicFrameLocks xmlns:a="http://schemas.openxmlformats.org/drawingml/2006/main" noChangeAspect="1"/>
+            </wp:cNvGraphicFramePr>
+            <a:graphic xmlns:a="http://schemas.openxmlformats.org/drawingml/2006/main">
+              <a:graphicData uri="http://schemas.openxmlformats.org/drawingml/2006/picture">
+                <pic:pic xmlns:pic="http://schemas.openxmlformats.org/drawingml/2006/picture">
+                  <pic:nvPicPr>
+                    <pic:cNvPr id="1" name=""/>
+                    <pic:cNvPicPr/>
+                  </pic:nvPicPr>
+                  <pic:blipFill>
+                    <a:blip r:embed="rId5"/>
+                    <a:stretch>
+                      <a:fillRect/>
+                    </a:stretch>
+                  </pic:blipFill>
+                  <pic:spPr>
+                    <a:xfrm>
+                      <a:off x="0" y="0"/>
+                      <a:ext cx="3508432" cy="1305829"/>
+                    </a:xfrm>
+                    <a:prstGeom prst="rect">
+                      <a:avLst/>
+                    </a:prstGeom>
+                  </pic:spPr>
+                </pic:pic>
+              </a:graphicData>
+            </a:graphic>
+          </wp:inline>
+        </w:drawing>
+      </w:r>
+    </w:p>
+    <w:p>
+      <w:pPr>
+        <w:jc w:val="both"/>
+        <w:rPr>
+          <w:rFonts w:ascii="Times New Roman" w:hAnsi="Times New Roman" w:cs="Times New Roman"/>
+          <w:sz w:val="24"/>
+          <w:szCs w:val="24"/>
+        </w:rPr>
+      </w:pPr>
+      <w:r>
+        <w:rPr>
+          <w:rFonts w:ascii="Times New Roman" w:hAnsi="Times New Roman" w:cs="Times New Roman"/>
+          <w:sz w:val="24"/>
+          <w:szCs w:val="24"/>
+        </w:rPr>
+        <w:t xml:space="preserve">Rumus </w:t>
+      </w:r>
+      <w:r>
+        <w:rPr>
+          <w:rFonts w:ascii="Times New Roman" w:hAnsi="Times New Roman" w:cs="Times New Roman"/>
+          <w:b/>
+          <w:sz w:val="24"/>
+          <w:szCs w:val="24"/>
+        </w:rPr>
+        <w:t>datedif</w:t>
+      </w:r>
+      <w:r>
+        <w:rPr>
+          <w:rFonts w:ascii="Times New Roman" w:hAnsi="Times New Roman" w:cs="Times New Roman"/>
+          <w:sz w:val="24"/>
+          <w:szCs w:val="24"/>
+        </w:rPr>
+        <w:t xml:space="preserve"> berbeda dengan dengan rumus yang lain karena prediksi pada rumus ini tidak muncul dikarenakan masih sering error, sehingga excel tidak menyarankan menggunakan prediksi.</w:t>
+      </w:r>
+      <w:r>
+        <w:rPr>
+          <w:rFonts w:ascii="Times New Roman" w:hAnsi="Times New Roman" w:cs="Times New Roman"/>
+          <w:sz w:val="24"/>
+          <w:szCs w:val="24"/>
+        </w:rPr>
+        <w:t xml:space="preserve"> Pada rumus diatas, B2 adalah cell yang akan di hitung. Lalu today() adalah </w:t>
+      </w:r>
+      <w:r>
+        <w:rPr>
+          <w:rFonts w:ascii="Times New Roman" w:hAnsi="Times New Roman" w:cs="Times New Roman"/>
+          <w:sz w:val="24"/>
+          <w:szCs w:val="24"/>
+        </w:rPr>
+        <w:t>menetukan lama hingga hari ini. Kemudian “y” atau year sebagai objek tahun yang akan dihitung.</w:t>
+      </w:r>
+    </w:p>
+    <w:p>
+      <w:pPr>
+        <w:jc w:val="both"/>
+        <w:rPr>
+          <w:rFonts w:ascii="Times New Roman" w:hAnsi="Times New Roman" w:cs="Times New Roman"/>
+          <w:sz w:val="24"/>
+          <w:szCs w:val="24"/>
+        </w:rPr>
+      </w:pPr>
+      <w:r>
+        <w:rPr>
+          <w:rFonts w:ascii="Times New Roman" w:hAnsi="Times New Roman" w:cs="Times New Roman"/>
+          <w:sz w:val="24"/>
+          <w:szCs w:val="24"/>
+        </w:rPr>
+        <w:t>Hasilnya :</w:t>
+      </w:r>
+    </w:p>
+    <w:p>
+      <w:pPr>
+        <w:jc w:val="both"/>
+        <w:rPr>
+          <w:rFonts w:ascii="Times New Roman" w:hAnsi="Times New Roman" w:cs="Times New Roman"/>
+          <w:sz w:val="24"/>
+          <w:szCs w:val="24"/>
+        </w:rPr>
+      </w:pPr>
+      <w:r>
+        <w:rPr>
+          <w:rFonts w:ascii="Times New Roman" w:hAnsi="Times New Roman" w:cs="Times New Roman"/>
+          <w:sz w:val="24"/>
+          <w:szCs w:val="24"/>
+        </w:rPr>
+        <w:drawing>
+          <wp:inline distT="0" distB="0" distL="0" distR="0" wp14:anchorId="38E877E4" wp14:editId="0B30CBF2">
+            <wp:extent cx="2647950" cy="1375028"/>
+            <wp:effectExtent l="0" t="0" r="0" b="0"/>
+            <wp:docPr id="3" name="Picture 3"/>
+            <wp:cNvGraphicFramePr>
+              <a:graphicFrameLocks xmlns:a="http://schemas.openxmlformats.org/drawingml/2006/main" noChangeAspect="1"/>
+            </wp:cNvGraphicFramePr>
+            <a:graphic xmlns:a="http://schemas.openxmlformats.org/drawingml/2006/main">
+              <a:graphicData uri="http://schemas.openxmlformats.org/drawingml/2006/picture">
+                <pic:pic xmlns:pic="http://schemas.openxmlformats.org/drawingml/2006/picture">
+                  <pic:nvPicPr>
+                    <pic:cNvPr id="1" name=""/>
+                    <pic:cNvPicPr/>
+                  </pic:nvPicPr>
+                  <pic:blipFill>
+                    <a:blip r:embed="rId6"/>
+                    <a:stretch>
+                      <a:fillRect/>
+                    </a:stretch>
+                  </pic:blipFill>
+                  <pic:spPr>
+                    <a:xfrm>
+                      <a:off x="0" y="0"/>
+                      <a:ext cx="2676194" cy="1389695"/>
+                    </a:xfrm>
+                    <a:prstGeom prst="rect">
+                      <a:avLst/>
+                    </a:prstGeom>
+                  </pic:spPr>
+                </pic:pic>
+              </a:graphicData>
+            </a:graphic>
+          </wp:inline>
+        </w:drawing>
+      </w:r>
+    </w:p>
+    <w:p>
+      <w:pPr>
+        <w:jc w:val="both"/>
+        <w:rPr>
+          <w:rFonts w:ascii="Times New Roman" w:hAnsi="Times New Roman" w:cs="Times New Roman"/>
+          <w:sz w:val="24"/>
+          <w:szCs w:val="24"/>
+        </w:rPr>
+      </w:pPr>
+      <w:r>
+        <w:rPr>
+          <w:rFonts w:ascii="Times New Roman" w:hAnsi="Times New Roman" w:cs="Times New Roman"/>
+          <w:sz w:val="24"/>
+          <w:szCs w:val="24"/>
+        </w:rPr>
+        <w:t>Rumus ini juga bisa digunakan untuk menghitung masa kerja atau menghitung periode tertentu yang ingin kita nyatakan dalam bentuk tahun atau bulan.</w:t>
+      </w:r>
+    </w:p>
+    <w:p>
+      <w:pPr>
+        <w:jc w:val="both"/>
+        <w:rPr>
+          <w:rFonts w:ascii="Times New Roman" w:hAnsi="Times New Roman" w:cs="Times New Roman"/>
+          <w:sz w:val="24"/>
+          <w:szCs w:val="24"/>
+        </w:rPr>
+      </w:pPr>
+      <w:r>
+        <w:rPr>
+          <w:rFonts w:ascii="Times New Roman" w:hAnsi="Times New Roman" w:cs="Times New Roman"/>
+          <w:b/>
+          <w:sz w:val="24"/>
+          <w:szCs w:val="24"/>
+        </w:rPr>
+        <w:t>Catatan</w:t>
+      </w:r>
+      <w:r>
+        <w:rPr>
+          <w:rFonts w:ascii="Times New Roman" w:hAnsi="Times New Roman" w:cs="Times New Roman"/>
+          <w:sz w:val="24"/>
+          <w:szCs w:val="24"/>
+        </w:rPr>
+        <w:t xml:space="preserve"> : rumus Datedif ini masih sering salah. Sehingga excel tidak menyarankan menggunakan rumus ini.</w:t>
+      </w:r>
+      <w:r>
+        <w:rPr>
+          <w:rFonts w:ascii="Times New Roman" w:hAnsi="Times New Roman" w:cs="Times New Roman"/>
+          <w:sz w:val="24"/>
+          <w:szCs w:val="24"/>
+        </w:rPr>
+        <w:t xml:space="preserve"> Dan rumus untuk bulan akan sedikit berbeda. Akan di bahas dilain materi</w:t>
+      </w:r>
       <w:bookmarkStart w:id="0" w:name="_GoBack"/>
       <w:bookmarkEnd w:id="0"/>
-    </w:p>
-    <w:p>
-      <w:pPr>
-        <w:jc w:val="both"/>
-        <w:rPr>
-          <w:rFonts w:ascii="Times New Roman" w:hAnsi="Times New Roman" w:cs="Times New Roman"/>
-          <w:sz w:val="24"/>
-          <w:szCs w:val="24"/>
-        </w:rPr>
-      </w:pPr>
-    </w:p>
-    <w:p>
-      <w:pPr>
-        <w:jc w:val="both"/>
-        <w:rPr>
-          <w:rFonts w:ascii="Times New Roman" w:hAnsi="Times New Roman" w:cs="Times New Roman"/>
-          <w:sz w:val="24"/>
-          <w:szCs w:val="24"/>
-        </w:rPr>
-      </w:pPr>
-    </w:p>
-    <w:p>
-      <w:pPr>
-        <w:jc w:val="both"/>
-        <w:rPr>
-          <w:rFonts w:ascii="Times New Roman" w:hAnsi="Times New Roman" w:cs="Times New Roman"/>
-          <w:sz w:val="24"/>
-          <w:szCs w:val="24"/>
-        </w:rPr>
-      </w:pPr>
-    </w:p>
-    <w:p>
-      <w:pPr>
-        <w:jc w:val="both"/>
-        <w:rPr>
-          <w:rFonts w:ascii="Times New Roman" w:hAnsi="Times New Roman" w:cs="Times New Roman"/>
-          <w:sz w:val="24"/>
-          <w:szCs w:val="24"/>
-        </w:rPr>
-      </w:pPr>
-    </w:p>
-    <w:p>
-      <w:pPr>
-        <w:jc w:val="both"/>
-        <w:rPr>
-          <w:rFonts w:ascii="Times New Roman" w:hAnsi="Times New Roman" w:cs="Times New Roman"/>
-          <w:sz w:val="24"/>
-          <w:szCs w:val="24"/>
-        </w:rPr>
-      </w:pPr>
-    </w:p>
-    <w:p>
-      <w:pPr>
-        <w:jc w:val="both"/>
-        <w:rPr>
-          <w:rFonts w:ascii="Times New Roman" w:hAnsi="Times New Roman" w:cs="Times New Roman"/>
-          <w:sz w:val="24"/>
-          <w:szCs w:val="24"/>
-        </w:rPr>
-      </w:pPr>
-    </w:p>
-    <w:p>
-      <w:pPr>
-        <w:jc w:val="both"/>
-        <w:rPr>
-          <w:rFonts w:ascii="Times New Roman" w:hAnsi="Times New Roman" w:cs="Times New Roman"/>
-          <w:sz w:val="24"/>
-          <w:szCs w:val="24"/>
-        </w:rPr>
-      </w:pPr>
-    </w:p>
-    <w:p>
-      <w:pPr>
-        <w:jc w:val="both"/>
-        <w:rPr>
-          <w:rFonts w:ascii="Times New Roman" w:hAnsi="Times New Roman" w:cs="Times New Roman"/>
-          <w:sz w:val="24"/>
-          <w:szCs w:val="24"/>
-        </w:rPr>
-      </w:pPr>
     </w:p>
     <w:sectPr>
       <w:pgSz w:w="12240" w:h="15840"/>

</xml_diff>